<commit_message>
long overhaul of the file
</commit_message>
<xml_diff>
--- a/coronavirus.docx
+++ b/coronavirus.docx
@@ -267,13 +267,13 @@
       <w:r>
         <w:rPr>
           <w:rFonts w:ascii="Liberation Serif" w:hAnsi="Liberation Serif"/>
-          <w:b w:val="false"/>
-          <w:bCs w:val="false"/>
+          <w:b/>
+          <w:bCs/>
           <w:sz w:val="28"/>
           <w:szCs w:val="28"/>
           <w:u w:val="none"/>
         </w:rPr>
-        <w:t>RIVM = Rijksinstituut voor Volksgezondheid en Milieu</w:t>
+        <w:t>RIVM</w:t>
       </w:r>
       <w:r>
         <w:rPr>
@@ -284,7 +284,205 @@
           <w:szCs w:val="28"/>
           <w:u w:val="none"/>
         </w:rPr>
-        <w:t>: 0800-1351</w:t>
+        <w:t xml:space="preserve"> = Rijksinstituut voor Volksgezondheid en Milieu: 0800-1351</w:t>
+      </w:r>
+    </w:p>
+    <w:p>
+      <w:pPr>
+        <w:pStyle w:val="Normal"/>
+        <w:rPr>
+          <w:i/>
+          <w:i/>
+          <w:iCs/>
+          <w:sz w:val="28"/>
+          <w:szCs w:val="28"/>
+        </w:rPr>
+      </w:pPr>
+      <w:r>
+        <w:rPr>
+          <w:i/>
+          <w:iCs/>
+          <w:sz w:val="28"/>
+          <w:szCs w:val="28"/>
+        </w:rPr>
+        <w:t>- Maatregelen Coronavirus Rotterdam</w:t>
+      </w:r>
+    </w:p>
+    <w:p>
+      <w:pPr>
+        <w:pStyle w:val="Normal"/>
+        <w:rPr>
+          <w:i/>
+          <w:i/>
+          <w:iCs/>
+          <w:sz w:val="28"/>
+          <w:szCs w:val="28"/>
+        </w:rPr>
+      </w:pPr>
+      <w:r>
+        <w:rPr>
+          <w:i/>
+          <w:iCs/>
+          <w:sz w:val="28"/>
+          <w:szCs w:val="28"/>
+        </w:rPr>
+        <w:t xml:space="preserve">- </w:t>
+      </w:r>
+      <w:r>
+        <w:rPr>
+          <w:i/>
+          <w:iCs/>
+          <w:sz w:val="28"/>
+          <w:szCs w:val="28"/>
+        </w:rPr>
+        <w:t>Reizen naar het buitenland en naar Caribisch Nederland</w:t>
+      </w:r>
+    </w:p>
+    <w:p>
+      <w:pPr>
+        <w:pStyle w:val="Normal"/>
+        <w:rPr>
+          <w:i/>
+          <w:i/>
+          <w:iCs/>
+          <w:sz w:val="28"/>
+          <w:szCs w:val="28"/>
+        </w:rPr>
+      </w:pPr>
+      <w:r>
+        <w:rPr>
+          <w:i/>
+          <w:iCs/>
+          <w:sz w:val="28"/>
+          <w:szCs w:val="28"/>
+        </w:rPr>
+        <w:t>- In thuisquarantaine door corona (thuisblijven) (rijksoverheid.nl)</w:t>
+      </w:r>
+    </w:p>
+    <w:p>
+      <w:pPr>
+        <w:pStyle w:val="Normal"/>
+        <w:rPr>
+          <w:i/>
+          <w:i/>
+          <w:iCs/>
+          <w:sz w:val="28"/>
+          <w:szCs w:val="28"/>
+        </w:rPr>
+      </w:pPr>
+      <w:r>
+        <w:rPr>
+          <w:i/>
+          <w:iCs/>
+          <w:sz w:val="28"/>
+          <w:szCs w:val="28"/>
+        </w:rPr>
+        <w:t>- Veelgestelde vragen van ouders, scholieren, scholen en kinderopvangorganisaties over het coronavirus (rijksoverheid.nl)</w:t>
+      </w:r>
+    </w:p>
+    <w:p>
+      <w:pPr>
+        <w:pStyle w:val="Normal"/>
+        <w:rPr>
+          <w:i/>
+          <w:i/>
+          <w:iCs/>
+          <w:sz w:val="28"/>
+          <w:szCs w:val="28"/>
+        </w:rPr>
+      </w:pPr>
+      <w:r>
+        <w:rPr>
+          <w:i/>
+          <w:iCs/>
+          <w:sz w:val="28"/>
+          <w:szCs w:val="28"/>
+        </w:rPr>
+        <w:t>- Veelgestelde vragen over het coronavirus en sport (rijksoverheid.nl)</w:t>
+      </w:r>
+    </w:p>
+    <w:p>
+      <w:pPr>
+        <w:pStyle w:val="Normal"/>
+        <w:rPr>
+          <w:i/>
+          <w:i/>
+          <w:iCs/>
+          <w:sz w:val="28"/>
+          <w:szCs w:val="28"/>
+        </w:rPr>
+      </w:pPr>
+      <w:r>
+        <w:rPr>
+          <w:i/>
+          <w:iCs/>
+          <w:sz w:val="28"/>
+          <w:szCs w:val="28"/>
+        </w:rPr>
+        <w:t>- Tips als u zich somber of gespannen voelt door het coronavirus (hulp voor mensen)</w:t>
+      </w:r>
+    </w:p>
+    <w:p>
+      <w:pPr>
+        <w:pStyle w:val="Normal"/>
+        <w:rPr>
+          <w:i/>
+          <w:i/>
+          <w:iCs/>
+          <w:sz w:val="28"/>
+          <w:szCs w:val="28"/>
+        </w:rPr>
+      </w:pPr>
+      <w:r>
+        <w:rPr>
+          <w:i/>
+          <w:iCs/>
+          <w:sz w:val="28"/>
+          <w:szCs w:val="28"/>
+        </w:rPr>
+        <w:t>- De Nederlandse maatregelen: openbaar en dagelijks leven (rijksoverheid.nl)</w:t>
+      </w:r>
+    </w:p>
+    <w:p>
+      <w:pPr>
+        <w:pStyle w:val="Normal"/>
+        <w:rPr>
+          <w:i/>
+          <w:i/>
+          <w:iCs/>
+          <w:sz w:val="28"/>
+          <w:szCs w:val="28"/>
+        </w:rPr>
+      </w:pPr>
+      <w:r>
+        <w:rPr>
+          <w:i/>
+          <w:iCs/>
+          <w:sz w:val="28"/>
+          <w:szCs w:val="28"/>
+        </w:rPr>
+        <w:t>- De Nederlandse maatregelen: aanvullende maatregelen (vitale en cruciale beroepen)</w:t>
+      </w:r>
+    </w:p>
+    <w:p>
+      <w:pPr>
+        <w:pStyle w:val="Normal"/>
+        <w:rPr>
+          <w:i/>
+          <w:i/>
+          <w:iCs/>
+          <w:sz w:val="28"/>
+          <w:szCs w:val="28"/>
+        </w:rPr>
+      </w:pPr>
+      <w:r>
+        <w:rPr>
+          <w:i/>
+          <w:iCs/>
+          <w:sz w:val="28"/>
+          <w:szCs w:val="28"/>
+        </w:rPr>
+        <w:t>- Overzicht financiële regelingen (rijksoverheid.nl)</w:t>
       </w:r>
     </w:p>
     <w:p>
@@ -299,224 +497,22 @@
           <w:sz w:val="28"/>
           <w:szCs w:val="28"/>
         </w:rPr>
-        <w:t>Q&amp;A over de maatregelen in Rotterdam-Rijnmond (Rijnmondveilig.nl)</w:t>
-      </w:r>
-    </w:p>
-    <w:p>
-      <w:pPr>
-        <w:pStyle w:val="Normal"/>
+        <w:t>- Uitbreiding terrassen, uitbreiding en aanvragen vlonders etc. (klantbeeld)</w:t>
+      </w:r>
+    </w:p>
+    <w:p>
+      <w:pPr>
+        <w:pStyle w:val="Normal"/>
+        <w:rPr>
+          <w:i/>
+          <w:i/>
+          <w:iCs/>
+          <w:sz w:val="28"/>
+          <w:szCs w:val="28"/>
+        </w:rPr>
+      </w:pPr>
+      <w:r>
         <w:rPr/>
-      </w:pPr>
-      <w:r>
-        <w:rPr>
-          <w:i/>
-          <w:iCs/>
-          <w:sz w:val="28"/>
-          <w:szCs w:val="28"/>
-        </w:rPr>
-        <w:t>actiecentrumghor@vr-rr.nl</w:t>
-      </w:r>
-    </w:p>
-    <w:p>
-      <w:pPr>
-        <w:pStyle w:val="Normal"/>
-        <w:rPr>
-          <w:i/>
-          <w:i/>
-          <w:iCs/>
-          <w:sz w:val="28"/>
-          <w:szCs w:val="28"/>
-        </w:rPr>
-      </w:pPr>
-      <w:r>
-        <w:rPr/>
-      </w:r>
-    </w:p>
-    <w:p>
-      <w:pPr>
-        <w:pStyle w:val="Normal"/>
-        <w:rPr>
-          <w:i/>
-          <w:i/>
-          <w:iCs/>
-          <w:sz w:val="28"/>
-          <w:szCs w:val="28"/>
-        </w:rPr>
-      </w:pPr>
-      <w:r>
-        <w:rPr>
-          <w:i/>
-          <w:iCs/>
-          <w:sz w:val="28"/>
-          <w:szCs w:val="28"/>
-        </w:rPr>
-        <w:t>- Veelgestelde vragen van ouders, scholieren, scholen en kinderopvangorganisaties over het coronavirus (rijksoverheid.nl)</w:t>
-      </w:r>
-    </w:p>
-    <w:p>
-      <w:pPr>
-        <w:pStyle w:val="Normal"/>
-        <w:rPr>
-          <w:i/>
-          <w:i/>
-          <w:iCs/>
-          <w:sz w:val="28"/>
-          <w:szCs w:val="28"/>
-        </w:rPr>
-      </w:pPr>
-      <w:r>
-        <w:rPr>
-          <w:i/>
-          <w:iCs/>
-          <w:sz w:val="28"/>
-          <w:szCs w:val="28"/>
-        </w:rPr>
-        <w:t>- Veelgestelde vragen over het coronavirus en sport (rijksoverheid.nl)</w:t>
-      </w:r>
-    </w:p>
-    <w:p>
-      <w:pPr>
-        <w:pStyle w:val="Normal"/>
-        <w:rPr>
-          <w:i/>
-          <w:i/>
-          <w:iCs/>
-          <w:sz w:val="28"/>
-          <w:szCs w:val="28"/>
-        </w:rPr>
-      </w:pPr>
-      <w:r>
-        <w:rPr>
-          <w:i/>
-          <w:iCs/>
-          <w:sz w:val="28"/>
-          <w:szCs w:val="28"/>
-        </w:rPr>
-        <w:t>- Tips als u zich somber of gespannen voelt door het coronavirus (hulp voor mensen)</w:t>
-      </w:r>
-    </w:p>
-    <w:p>
-      <w:pPr>
-        <w:pStyle w:val="Normal"/>
-        <w:rPr>
-          <w:i/>
-          <w:i/>
-          <w:iCs/>
-          <w:sz w:val="28"/>
-          <w:szCs w:val="28"/>
-        </w:rPr>
-      </w:pPr>
-      <w:r>
-        <w:rPr>
-          <w:i/>
-          <w:iCs/>
-          <w:sz w:val="28"/>
-          <w:szCs w:val="28"/>
-        </w:rPr>
-        <w:t>- De Nederlandse maatregelen: openbaar en dagelijks leven (rijksoverheid.nl)</w:t>
-      </w:r>
-    </w:p>
-    <w:p>
-      <w:pPr>
-        <w:pStyle w:val="Normal"/>
-        <w:rPr>
-          <w:i/>
-          <w:i/>
-          <w:iCs/>
-          <w:sz w:val="28"/>
-          <w:szCs w:val="28"/>
-        </w:rPr>
-      </w:pPr>
-      <w:r>
-        <w:rPr>
-          <w:i/>
-          <w:iCs/>
-          <w:sz w:val="28"/>
-          <w:szCs w:val="28"/>
-        </w:rPr>
-        <w:t>- De Nederlandse maatregelen: aanvullende maatregelen (vitale en cruciale beroepen)</w:t>
-      </w:r>
-    </w:p>
-    <w:p>
-      <w:pPr>
-        <w:pStyle w:val="Normal"/>
-        <w:rPr>
-          <w:i/>
-          <w:i/>
-          <w:iCs/>
-          <w:sz w:val="28"/>
-          <w:szCs w:val="28"/>
-        </w:rPr>
-      </w:pPr>
-      <w:r>
-        <w:rPr>
-          <w:i/>
-          <w:iCs/>
-          <w:sz w:val="28"/>
-          <w:szCs w:val="28"/>
-        </w:rPr>
-        <w:t>- Overzicht financiële regelingen (rijksoverheid.nl)</w:t>
-      </w:r>
-    </w:p>
-    <w:p>
-      <w:pPr>
-        <w:pStyle w:val="Normal"/>
-        <w:rPr>
-          <w:i/>
-          <w:i/>
-          <w:iCs/>
-          <w:sz w:val="28"/>
-          <w:szCs w:val="28"/>
-        </w:rPr>
-      </w:pPr>
-      <w:r>
-        <w:rPr>
-          <w:i/>
-          <w:iCs/>
-          <w:sz w:val="28"/>
-          <w:szCs w:val="28"/>
-        </w:rPr>
-        <w:t>- Coronavirus-app</w:t>
-      </w:r>
-    </w:p>
-    <w:p>
-      <w:pPr>
-        <w:pStyle w:val="Normal"/>
-        <w:rPr>
-          <w:i/>
-          <w:i/>
-          <w:iCs/>
-          <w:sz w:val="28"/>
-          <w:szCs w:val="28"/>
-        </w:rPr>
-      </w:pPr>
-      <w:r>
-        <w:rPr>
-          <w:i/>
-          <w:iCs/>
-          <w:sz w:val="28"/>
-          <w:szCs w:val="28"/>
-        </w:rPr>
-      </w:r>
-    </w:p>
-    <w:p>
-      <w:pPr>
-        <w:pStyle w:val="Normal"/>
-        <w:rPr>
-          <w:i/>
-          <w:i/>
-          <w:iCs/>
-          <w:sz w:val="28"/>
-          <w:szCs w:val="28"/>
-        </w:rPr>
-      </w:pPr>
-      <w:r>
-        <w:rPr>
-          <w:i/>
-          <w:iCs/>
-          <w:sz w:val="28"/>
-          <w:szCs w:val="28"/>
-        </w:rPr>
       </w:r>
     </w:p>
     <w:p>
@@ -993,6 +989,22 @@
     <w:p>
       <w:pPr>
         <w:pStyle w:val="Normal"/>
+        <w:rPr>
+          <w:sz w:val="28"/>
+          <w:szCs w:val="28"/>
+        </w:rPr>
+      </w:pPr>
+      <w:r>
+        <w:rPr>
+          <w:sz w:val="28"/>
+          <w:szCs w:val="28"/>
+        </w:rPr>
+        <w:t>Risicogroepen en COVID-19 (www.rivm.nl)</w:t>
+      </w:r>
+    </w:p>
+    <w:p>
+      <w:pPr>
+        <w:pStyle w:val="Normal"/>
         <w:rPr/>
       </w:pPr>
       <w:r>
@@ -1002,19 +1014,86 @@
     <w:p>
       <w:pPr>
         <w:pStyle w:val="Normal"/>
-        <w:rPr/>
-      </w:pPr>
-      <w:r>
-        <w:rPr/>
-      </w:r>
-    </w:p>
-    <w:p>
-      <w:pPr>
-        <w:pStyle w:val="Normal"/>
-        <w:rPr/>
-      </w:pPr>
-      <w:r>
-        <w:rPr/>
+        <w:rPr>
+          <w:b/>
+          <w:b/>
+          <w:bCs/>
+          <w:sz w:val="28"/>
+          <w:szCs w:val="28"/>
+        </w:rPr>
+      </w:pPr>
+      <w:r>
+        <w:rPr>
+          <w:b/>
+          <w:bCs/>
+          <w:sz w:val="28"/>
+          <w:szCs w:val="28"/>
+        </w:rPr>
+        <w:t>Wat betekenen de kleurcodes bij reisadviezen</w:t>
+      </w:r>
+    </w:p>
+    <w:p>
+      <w:pPr>
+        <w:pStyle w:val="Normal"/>
+        <w:rPr>
+          <w:sz w:val="28"/>
+          <w:szCs w:val="28"/>
+        </w:rPr>
+      </w:pPr>
+      <w:r>
+        <w:rPr>
+          <w:sz w:val="28"/>
+          <w:szCs w:val="28"/>
+        </w:rPr>
+        <w:t>Code groen: Geen bijzondere veiligheidsrisico’s</w:t>
+      </w:r>
+    </w:p>
+    <w:p>
+      <w:pPr>
+        <w:pStyle w:val="Normal"/>
+        <w:rPr>
+          <w:sz w:val="28"/>
+          <w:szCs w:val="28"/>
+        </w:rPr>
+      </w:pPr>
+      <w:r>
+        <w:rPr>
+          <w:sz w:val="28"/>
+          <w:szCs w:val="28"/>
+        </w:rPr>
+        <w:t>Code geel: let op, veiligheidsrisico’s</w:t>
+      </w:r>
+    </w:p>
+    <w:p>
+      <w:pPr>
+        <w:pStyle w:val="Normal"/>
+        <w:rPr>
+          <w:sz w:val="28"/>
+          <w:szCs w:val="28"/>
+        </w:rPr>
+      </w:pPr>
+      <w:r>
+        <w:rPr>
+          <w:sz w:val="28"/>
+          <w:szCs w:val="28"/>
+        </w:rPr>
+        <w:t>Code oranje: alleen noodzakelijke reizen</w:t>
+      </w:r>
+    </w:p>
+    <w:p>
+      <w:pPr>
+        <w:pStyle w:val="Normal"/>
+        <w:rPr>
+          <w:sz w:val="28"/>
+          <w:szCs w:val="28"/>
+        </w:rPr>
+      </w:pPr>
+      <w:r>
+        <w:rPr>
+          <w:sz w:val="28"/>
+          <w:szCs w:val="28"/>
+        </w:rPr>
+        <w:t>Code rood: ga niet op reis</w:t>
       </w:r>
     </w:p>
     <w:p>

</xml_diff>